<commit_message>
Subida Informe Método de la ingeniería Completado
</commit_message>
<xml_diff>
--- a/TI1/docs/Informe Método de la Ingeniería.docx
+++ b/TI1/docs/Informe Método de la Ingeniería.docx
@@ -74,21 +74,19 @@
         <w:rPr>
           <w:lang w:val="es-MX"/>
         </w:rPr>
-        <w:t xml:space="preserve">un sistema para controlar el </w:t>
-      </w:r>
-      <w:proofErr w:type="spellStart"/>
-      <w:r>
-        <w:rPr>
-          <w:lang w:val="es-MX"/>
-        </w:rPr>
-        <w:t>ingresoy</w:t>
-      </w:r>
-      <w:proofErr w:type="spellEnd"/>
-      <w:r>
-        <w:rPr>
-          <w:lang w:val="es-MX"/>
-        </w:rPr>
-        <w:t xml:space="preserve"> egreso de pacientes de un laboratorio clínico </w:t>
+        <w:t>un sistema para controlar el ingreso</w:t>
+      </w:r>
+      <w:r>
+        <w:rPr>
+          <w:lang w:val="es-MX"/>
+        </w:rPr>
+        <w:t xml:space="preserve"> </w:t>
+      </w:r>
+      <w:r>
+        <w:rPr>
+          <w:lang w:val="es-MX"/>
+        </w:rPr>
+        <w:t xml:space="preserve">y egreso de pacientes de un laboratorio clínico </w:t>
       </w:r>
     </w:p>
     <w:p>
@@ -214,6 +212,7 @@
       </w:pPr>
       <w:r>
         <w:rPr>
+          <w:noProof/>
           <w:lang w:val="es-MX"/>
         </w:rPr>
         <w:drawing>
@@ -286,11 +285,13 @@
     <w:p>
       <w:pPr>
         <w:rPr>
-          <w:lang w:val="es-MX"/>
-        </w:rPr>
-      </w:pPr>
-      <w:r>
-        <w:rPr>
+          <w:u w:val="single"/>
+          <w:lang w:val="es-MX"/>
+        </w:rPr>
+      </w:pPr>
+      <w:r>
+        <w:rPr>
+          <w:u w:val="single"/>
           <w:lang w:val="es-MX"/>
         </w:rPr>
         <w:t xml:space="preserve">Identificación de necesidades y síntomas </w:t>
@@ -349,6 +350,1044 @@
         </w:rPr>
         <w:t xml:space="preserve">Para generar una mejor atención, se les da prioridad a ciertas personas por su edad o enfermedades de base </w:t>
       </w:r>
+    </w:p>
+    <w:p>
+      <w:pPr>
+        <w:pStyle w:val="Prrafodelista"/>
+        <w:rPr>
+          <w:lang w:val="es-MX"/>
+        </w:rPr>
+      </w:pPr>
+    </w:p>
+    <w:p>
+      <w:pPr>
+        <w:rPr>
+          <w:u w:val="single"/>
+          <w:lang w:val="es-MX"/>
+        </w:rPr>
+      </w:pPr>
+      <w:r>
+        <w:rPr>
+          <w:u w:val="single"/>
+          <w:lang w:val="es-MX"/>
+        </w:rPr>
+        <w:lastRenderedPageBreak/>
+        <w:t>Definición de problema</w:t>
+      </w:r>
+    </w:p>
+    <w:p>
+      <w:pPr>
+        <w:rPr>
+          <w:lang w:val="es-MX"/>
+        </w:rPr>
+      </w:pPr>
+      <w:r>
+        <w:rPr>
+          <w:lang w:val="es-MX"/>
+        </w:rPr>
+        <w:t>Una reconocida institución prestadora de salud requiere de un sistema para controlar el ingreso</w:t>
+      </w:r>
+      <w:r>
+        <w:rPr>
+          <w:lang w:val="es-MX"/>
+        </w:rPr>
+        <w:t xml:space="preserve"> </w:t>
+      </w:r>
+      <w:r>
+        <w:rPr>
+          <w:lang w:val="es-MX"/>
+        </w:rPr>
+        <w:t xml:space="preserve">y egreso de pacientes de un laboratorio clínico </w:t>
+      </w:r>
+    </w:p>
+    <w:p>
+      <w:pPr>
+        <w:rPr>
+          <w:b/>
+          <w:bCs/>
+          <w:lang w:val="es-MX"/>
+        </w:rPr>
+      </w:pPr>
+      <w:r>
+        <w:rPr>
+          <w:b/>
+          <w:bCs/>
+          <w:lang w:val="es-MX"/>
+        </w:rPr>
+        <w:t xml:space="preserve">Paso 2: Recopilación de información </w:t>
+      </w:r>
+    </w:p>
+    <w:p>
+      <w:pPr>
+        <w:rPr>
+          <w:lang w:val="es-MX"/>
+        </w:rPr>
+      </w:pPr>
+      <w:r>
+        <w:rPr>
+          <w:lang w:val="es-MX"/>
+        </w:rPr>
+        <w:t xml:space="preserve">Para tener total claridad en los conceptos involucrados se hace una búsqueda de las formas en las que funciona el ingreso y egreso de un laboratorio clínico </w:t>
+      </w:r>
+    </w:p>
+    <w:p>
+      <w:pPr>
+        <w:rPr>
+          <w:lang w:val="es-MX"/>
+        </w:rPr>
+      </w:pPr>
+      <w:r>
+        <w:rPr>
+          <w:u w:val="single"/>
+          <w:lang w:val="es-MX"/>
+        </w:rPr>
+        <w:t>Definiciones:</w:t>
+      </w:r>
+    </w:p>
+    <w:p>
+      <w:pPr>
+        <w:rPr>
+          <w:u w:val="single"/>
+          <w:lang w:val="es-MX"/>
+        </w:rPr>
+      </w:pPr>
+      <w:r>
+        <w:rPr>
+          <w:u w:val="single"/>
+          <w:lang w:val="es-MX"/>
+        </w:rPr>
+        <w:t>Ingreso de pacientes</w:t>
+      </w:r>
+    </w:p>
+    <w:p>
+      <w:pPr>
+        <w:rPr>
+          <w:lang w:val="es-MX"/>
+        </w:rPr>
+      </w:pPr>
+      <w:r>
+        <w:rPr>
+          <w:lang w:val="es-MX"/>
+        </w:rPr>
+        <w:t xml:space="preserve">Fuente: </w:t>
+      </w:r>
+      <w:hyperlink r:id="rId6" w:history="1">
+        <w:r>
+          <w:rPr>
+            <w:rStyle w:val="Hipervnculo"/>
+            <w:lang w:val="es-MX"/>
+          </w:rPr>
+          <w:t>https://www.asistenciamedicolegal.com/single-post/ingreso-hospitalario-y-hojas-de-ingreso</w:t>
+        </w:r>
+      </w:hyperlink>
+    </w:p>
+    <w:p>
+      <w:pPr>
+        <w:rPr>
+          <w:u w:val="single"/>
+          <w:lang w:val="es-MX"/>
+        </w:rPr>
+      </w:pPr>
+      <w:r>
+        <w:rPr>
+          <w:lang w:val="es-MX"/>
+        </w:rPr>
+        <w:t xml:space="preserve">Entonces, el paciente que tiene una operación o práctica programada llega a la clínica u hospital y se presenta en esta área acompañado de la documentación que le indicaron, como ser: documento que acredita su identidad, </w:t>
+      </w:r>
+      <w:r>
+        <w:rPr>
+          <w:lang w:val="es-MX"/>
+        </w:rPr>
+        <w:t>carné</w:t>
+      </w:r>
+      <w:r>
+        <w:rPr>
+          <w:lang w:val="es-MX"/>
+        </w:rPr>
+        <w:t xml:space="preserve"> de su obra social, consentimiento médico firmado en el caso que se trate de una cirugía y estudios previos, si es que se lo han solicitado previamente, entre otros. </w:t>
+      </w:r>
+      <w:r>
+        <w:rPr>
+          <w:lang w:val="es-MX"/>
+        </w:rPr>
+        <w:t>En caso de que</w:t>
+      </w:r>
+      <w:r>
+        <w:rPr>
+          <w:lang w:val="es-MX"/>
+        </w:rPr>
+        <w:t xml:space="preserve"> corresponda se le asignará una habitación, o en su defecto se le</w:t>
+      </w:r>
+      <w:r>
+        <w:rPr>
+          <w:lang w:val="es-MX"/>
+        </w:rPr>
+        <w:t xml:space="preserve"> </w:t>
+      </w:r>
+      <w:r>
+        <w:rPr>
+          <w:lang w:val="es-MX"/>
+        </w:rPr>
+        <w:t>entregarán los documentos para luego ser atendido en una consulta o para hacerse una práctica.</w:t>
+      </w:r>
+      <w:r>
+        <w:rPr>
+          <w:u w:val="single"/>
+          <w:lang w:val="es-MX"/>
+        </w:rPr>
+        <w:t xml:space="preserve"> </w:t>
+      </w:r>
+    </w:p>
+    <w:p>
+      <w:pPr>
+        <w:rPr>
+          <w:u w:val="single"/>
+          <w:lang w:val="es-MX"/>
+        </w:rPr>
+      </w:pPr>
+      <w:r>
+        <w:rPr>
+          <w:u w:val="single"/>
+          <w:lang w:val="es-MX"/>
+        </w:rPr>
+        <w:t>Enfermedades base</w:t>
+      </w:r>
+    </w:p>
+    <w:p>
+      <w:pPr>
+        <w:rPr>
+          <w:lang w:val="es-MX"/>
+        </w:rPr>
+      </w:pPr>
+      <w:r>
+        <w:rPr>
+          <w:lang w:val="es-MX"/>
+        </w:rPr>
+        <w:t xml:space="preserve">Fuente: </w:t>
+      </w:r>
+      <w:hyperlink r:id="rId7" w:history="1">
+        <w:r>
+          <w:rPr>
+            <w:rStyle w:val="Hipervnculo"/>
+            <w:lang w:val="es-MX"/>
+          </w:rPr>
+          <w:t>https://medlineplus.gov/spanish/ency/patientinstructions/000602.htm</w:t>
+        </w:r>
+      </w:hyperlink>
+    </w:p>
+    <w:p>
+      <w:pPr>
+        <w:rPr>
+          <w:lang w:val="es-MX"/>
+        </w:rPr>
+      </w:pPr>
+      <w:r>
+        <w:rPr>
+          <w:lang w:val="es-MX"/>
+        </w:rPr>
+        <w:t>Una enfermedad</w:t>
+      </w:r>
+      <w:r>
+        <w:rPr>
+          <w:lang w:val="es-MX"/>
+        </w:rPr>
+        <w:t xml:space="preserve"> base es una enfermedad crónica, que</w:t>
+      </w:r>
+      <w:r>
+        <w:rPr>
+          <w:lang w:val="es-MX"/>
+        </w:rPr>
+        <w:t xml:space="preserve"> es un problema de salud a largo plazo que puede no tener cura. Algunos ejemplos de enfermedades crónicas son:</w:t>
+      </w:r>
+    </w:p>
+    <w:p>
+      <w:pPr>
+        <w:pStyle w:val="Prrafodelista"/>
+        <w:numPr>
+          <w:ilvl w:val="0"/>
+          <w:numId w:val="1"/>
+        </w:numPr>
+        <w:rPr>
+          <w:lang w:val="es-MX"/>
+        </w:rPr>
+      </w:pPr>
+      <w:r>
+        <w:rPr>
+          <w:lang w:val="es-MX"/>
+        </w:rPr>
+        <w:t>Mal de Alzheimer y demencia</w:t>
+      </w:r>
+    </w:p>
+    <w:p>
+      <w:pPr>
+        <w:pStyle w:val="Prrafodelista"/>
+        <w:numPr>
+          <w:ilvl w:val="0"/>
+          <w:numId w:val="1"/>
+        </w:numPr>
+        <w:rPr>
+          <w:lang w:val="es-MX"/>
+        </w:rPr>
+      </w:pPr>
+      <w:r>
+        <w:rPr>
+          <w:lang w:val="es-MX"/>
+        </w:rPr>
+        <w:t>Artritis</w:t>
+      </w:r>
+    </w:p>
+    <w:p>
+      <w:pPr>
+        <w:pStyle w:val="Prrafodelista"/>
+        <w:numPr>
+          <w:ilvl w:val="0"/>
+          <w:numId w:val="1"/>
+        </w:numPr>
+        <w:rPr>
+          <w:lang w:val="es-MX"/>
+        </w:rPr>
+      </w:pPr>
+      <w:r>
+        <w:rPr>
+          <w:lang w:val="es-MX"/>
+        </w:rPr>
+        <w:t>Asma</w:t>
+      </w:r>
+    </w:p>
+    <w:p>
+      <w:pPr>
+        <w:pStyle w:val="Prrafodelista"/>
+        <w:numPr>
+          <w:ilvl w:val="0"/>
+          <w:numId w:val="1"/>
+        </w:numPr>
+        <w:rPr>
+          <w:lang w:val="es-MX"/>
+        </w:rPr>
+      </w:pPr>
+      <w:r>
+        <w:rPr>
+          <w:lang w:val="es-MX"/>
+        </w:rPr>
+        <w:t>Cáncer</w:t>
+      </w:r>
+    </w:p>
+    <w:p>
+      <w:pPr>
+        <w:pStyle w:val="Prrafodelista"/>
+        <w:numPr>
+          <w:ilvl w:val="0"/>
+          <w:numId w:val="1"/>
+        </w:numPr>
+        <w:rPr>
+          <w:lang w:val="es-MX"/>
+        </w:rPr>
+      </w:pPr>
+      <w:r>
+        <w:rPr>
+          <w:lang w:val="es-MX"/>
+        </w:rPr>
+        <w:t>EPOC</w:t>
+      </w:r>
+    </w:p>
+    <w:p>
+      <w:pPr>
+        <w:pStyle w:val="Prrafodelista"/>
+        <w:numPr>
+          <w:ilvl w:val="0"/>
+          <w:numId w:val="1"/>
+        </w:numPr>
+        <w:rPr>
+          <w:lang w:val="es-MX"/>
+        </w:rPr>
+      </w:pPr>
+      <w:r>
+        <w:rPr>
+          <w:lang w:val="es-MX"/>
+        </w:rPr>
+        <w:t>Enfermedad de Crohn</w:t>
+      </w:r>
+    </w:p>
+    <w:p>
+      <w:pPr>
+        <w:pStyle w:val="Prrafodelista"/>
+        <w:numPr>
+          <w:ilvl w:val="0"/>
+          <w:numId w:val="1"/>
+        </w:numPr>
+        <w:rPr>
+          <w:lang w:val="es-MX"/>
+        </w:rPr>
+      </w:pPr>
+      <w:r>
+        <w:rPr>
+          <w:lang w:val="es-MX"/>
+        </w:rPr>
+        <w:t>Fibrosis quística</w:t>
+      </w:r>
+    </w:p>
+    <w:p>
+      <w:pPr>
+        <w:pStyle w:val="Prrafodelista"/>
+        <w:numPr>
+          <w:ilvl w:val="0"/>
+          <w:numId w:val="1"/>
+        </w:numPr>
+        <w:rPr>
+          <w:lang w:val="es-MX"/>
+        </w:rPr>
+      </w:pPr>
+      <w:r>
+        <w:rPr>
+          <w:lang w:val="es-MX"/>
+        </w:rPr>
+        <w:t>Diabetes</w:t>
+      </w:r>
+    </w:p>
+    <w:p>
+      <w:pPr>
+        <w:pStyle w:val="Prrafodelista"/>
+        <w:numPr>
+          <w:ilvl w:val="0"/>
+          <w:numId w:val="1"/>
+        </w:numPr>
+        <w:rPr>
+          <w:lang w:val="es-MX"/>
+        </w:rPr>
+      </w:pPr>
+      <w:r>
+        <w:rPr>
+          <w:lang w:val="es-MX"/>
+        </w:rPr>
+        <w:t>Epilepsia</w:t>
+      </w:r>
+    </w:p>
+    <w:p>
+      <w:pPr>
+        <w:pStyle w:val="Prrafodelista"/>
+        <w:numPr>
+          <w:ilvl w:val="0"/>
+          <w:numId w:val="1"/>
+        </w:numPr>
+        <w:rPr>
+          <w:lang w:val="es-MX"/>
+        </w:rPr>
+      </w:pPr>
+      <w:r>
+        <w:rPr>
+          <w:lang w:val="es-MX"/>
+        </w:rPr>
+        <w:t>Enfermedad del corazón</w:t>
+      </w:r>
+    </w:p>
+    <w:p>
+      <w:pPr>
+        <w:pStyle w:val="Prrafodelista"/>
+        <w:numPr>
+          <w:ilvl w:val="0"/>
+          <w:numId w:val="1"/>
+        </w:numPr>
+        <w:rPr>
+          <w:lang w:val="es-MX"/>
+        </w:rPr>
+      </w:pPr>
+      <w:r>
+        <w:rPr>
+          <w:lang w:val="es-MX"/>
+        </w:rPr>
+        <w:t>VIH/sida</w:t>
+      </w:r>
+    </w:p>
+    <w:p>
+      <w:pPr>
+        <w:pStyle w:val="Prrafodelista"/>
+        <w:numPr>
+          <w:ilvl w:val="0"/>
+          <w:numId w:val="1"/>
+        </w:numPr>
+        <w:rPr>
+          <w:lang w:val="es-MX"/>
+        </w:rPr>
+      </w:pPr>
+      <w:r>
+        <w:rPr>
+          <w:lang w:val="es-MX"/>
+        </w:rPr>
+        <w:t>Trastornos del humor (bipolar, ciclotímico y depresión)</w:t>
+      </w:r>
+    </w:p>
+    <w:p>
+      <w:pPr>
+        <w:pStyle w:val="Prrafodelista"/>
+        <w:numPr>
+          <w:ilvl w:val="0"/>
+          <w:numId w:val="1"/>
+        </w:numPr>
+        <w:rPr>
+          <w:lang w:val="es-MX"/>
+        </w:rPr>
+      </w:pPr>
+      <w:r>
+        <w:rPr>
+          <w:lang w:val="es-MX"/>
+        </w:rPr>
+        <w:t>Esclerosis múltiple</w:t>
+      </w:r>
+    </w:p>
+    <w:p>
+      <w:pPr>
+        <w:pStyle w:val="Prrafodelista"/>
+        <w:numPr>
+          <w:ilvl w:val="0"/>
+          <w:numId w:val="1"/>
+        </w:numPr>
+        <w:rPr>
+          <w:lang w:val="es-MX"/>
+        </w:rPr>
+      </w:pPr>
+      <w:r>
+        <w:rPr>
+          <w:lang w:val="es-MX"/>
+        </w:rPr>
+        <w:t>Mal de Parkinson</w:t>
+      </w:r>
+    </w:p>
+    <w:p>
+      <w:pPr>
+        <w:rPr>
+          <w:b/>
+          <w:bCs/>
+          <w:lang w:val="es-MX"/>
+        </w:rPr>
+      </w:pPr>
+      <w:r>
+        <w:rPr>
+          <w:b/>
+          <w:bCs/>
+          <w:lang w:val="es-MX"/>
+        </w:rPr>
+        <w:t>Paso 3: Búsqueda de soluciones</w:t>
+      </w:r>
+    </w:p>
+    <w:p>
+      <w:pPr>
+        <w:rPr>
+          <w:lang w:val="es-MX"/>
+        </w:rPr>
+      </w:pPr>
+      <w:r>
+        <w:rPr>
+          <w:lang w:val="es-MX"/>
+        </w:rPr>
+        <w:t xml:space="preserve">Para este paso, se optó por </w:t>
+      </w:r>
+      <w:r>
+        <w:rPr>
+          <w:lang w:val="es-MX"/>
+        </w:rPr>
+        <w:t>usar estructuras de datos que mejor se acoplaban a un sistema de ingreso y egreso de un laboratorio clínico.</w:t>
+      </w:r>
+    </w:p>
+    <w:p>
+      <w:pPr>
+        <w:rPr>
+          <w:u w:val="single"/>
+          <w:lang w:val="es-MX"/>
+        </w:rPr>
+      </w:pPr>
+      <w:r>
+        <w:rPr>
+          <w:u w:val="single"/>
+          <w:lang w:val="es-MX"/>
+        </w:rPr>
+        <w:lastRenderedPageBreak/>
+        <w:t xml:space="preserve">Alternativa 1. </w:t>
+      </w:r>
+      <w:proofErr w:type="spellStart"/>
+      <w:r>
+        <w:rPr>
+          <w:u w:val="single"/>
+          <w:lang w:val="es-MX"/>
+        </w:rPr>
+        <w:t>Queue</w:t>
+      </w:r>
+      <w:proofErr w:type="spellEnd"/>
+      <w:r>
+        <w:rPr>
+          <w:u w:val="single"/>
+          <w:lang w:val="es-MX"/>
+        </w:rPr>
+        <w:t>/ Pilas</w:t>
+      </w:r>
+    </w:p>
+    <w:p>
+      <w:pPr>
+        <w:rPr>
+          <w:lang w:val="es-MX"/>
+        </w:rPr>
+      </w:pPr>
+      <w:proofErr w:type="spellStart"/>
+      <w:r>
+        <w:rPr>
+          <w:lang w:val="es-MX"/>
+        </w:rPr>
+        <w:t>Queue</w:t>
+      </w:r>
+      <w:proofErr w:type="spellEnd"/>
+      <w:r>
+        <w:rPr>
+          <w:lang w:val="es-MX"/>
+        </w:rPr>
+        <w:t xml:space="preserve">: Es una estructura de datos que es caracterizada por ser </w:t>
+      </w:r>
+      <w:r>
+        <w:rPr>
+          <w:lang w:val="es-MX"/>
+        </w:rPr>
+        <w:t xml:space="preserve">una secuencia de elementos almacenados en una lista, los cuales permiten acceder a esos datos por uno de los extremos. Los elementos se eliminan de forma en la que se van almacenando, por lo que es una estructura de tipo </w:t>
+      </w:r>
+      <w:proofErr w:type="gramStart"/>
+      <w:r>
+        <w:rPr>
+          <w:lang w:val="es-MX"/>
+        </w:rPr>
+        <w:t>LIFO(</w:t>
+      </w:r>
+      <w:proofErr w:type="spellStart"/>
+      <w:proofErr w:type="gramEnd"/>
+      <w:r>
+        <w:rPr>
+          <w:lang w:val="es-MX"/>
+        </w:rPr>
+        <w:t>first</w:t>
+      </w:r>
+      <w:proofErr w:type="spellEnd"/>
+      <w:r>
+        <w:rPr>
+          <w:lang w:val="es-MX"/>
+        </w:rPr>
+        <w:t>-in/</w:t>
+      </w:r>
+      <w:proofErr w:type="spellStart"/>
+      <w:r>
+        <w:rPr>
+          <w:lang w:val="es-MX"/>
+        </w:rPr>
+        <w:t>first-out</w:t>
+      </w:r>
+      <w:proofErr w:type="spellEnd"/>
+      <w:r>
+        <w:rPr>
+          <w:lang w:val="es-MX"/>
+        </w:rPr>
+        <w:t xml:space="preserve">) esto quiere decir que el primer dato en entrar es el primero en eliminarse </w:t>
+      </w:r>
+    </w:p>
+    <w:p>
+      <w:pPr>
+        <w:rPr>
+          <w:lang w:val="es-MX"/>
+        </w:rPr>
+      </w:pPr>
+      <w:r>
+        <w:rPr>
+          <w:lang w:val="es-MX"/>
+        </w:rPr>
+        <w:t>Pilas/</w:t>
+      </w:r>
+      <w:proofErr w:type="spellStart"/>
+      <w:r>
+        <w:rPr>
+          <w:lang w:val="es-MX"/>
+        </w:rPr>
+        <w:t>Stack</w:t>
+      </w:r>
+      <w:proofErr w:type="spellEnd"/>
+      <w:r>
+        <w:rPr>
+          <w:lang w:val="es-MX"/>
+        </w:rPr>
+        <w:t>: Permite apilar elementos y recopilarlos en el orden inverso, esto quiere decir que los últimos elementos en entrar son los primeros en salir. Es una estructura LIFO (</w:t>
+      </w:r>
+      <w:proofErr w:type="spellStart"/>
+      <w:r>
+        <w:rPr>
+          <w:lang w:val="es-MX"/>
+        </w:rPr>
+        <w:t>Last</w:t>
+      </w:r>
+      <w:proofErr w:type="spellEnd"/>
+      <w:r>
+        <w:rPr>
+          <w:lang w:val="es-MX"/>
+        </w:rPr>
+        <w:t xml:space="preserve"> in </w:t>
+      </w:r>
+      <w:proofErr w:type="spellStart"/>
+      <w:r>
+        <w:rPr>
+          <w:lang w:val="es-MX"/>
+        </w:rPr>
+        <w:t>First</w:t>
+      </w:r>
+      <w:proofErr w:type="spellEnd"/>
+      <w:r>
+        <w:rPr>
+          <w:lang w:val="es-MX"/>
+        </w:rPr>
+        <w:t xml:space="preserve"> </w:t>
+      </w:r>
+      <w:proofErr w:type="spellStart"/>
+      <w:r>
+        <w:rPr>
+          <w:lang w:val="es-MX"/>
+        </w:rPr>
+        <w:t>Out</w:t>
+      </w:r>
+      <w:proofErr w:type="spellEnd"/>
+      <w:r>
+        <w:rPr>
+          <w:lang w:val="es-MX"/>
+        </w:rPr>
+        <w:t>)</w:t>
+      </w:r>
+    </w:p>
+    <w:p>
+      <w:pPr>
+        <w:rPr>
+          <w:u w:val="single"/>
+          <w:lang w:val="es-MX"/>
+        </w:rPr>
+      </w:pPr>
+      <w:r>
+        <w:rPr>
+          <w:u w:val="single"/>
+          <w:lang w:val="es-MX"/>
+        </w:rPr>
+        <w:t xml:space="preserve">Alternativa 2. Árbol Binario </w:t>
+      </w:r>
+    </w:p>
+    <w:p>
+      <w:pPr>
+        <w:rPr>
+          <w:lang w:val="es-MX"/>
+        </w:rPr>
+      </w:pPr>
+      <w:r>
+        <w:rPr>
+          <w:lang w:val="es-MX"/>
+        </w:rPr>
+        <w:t>E</w:t>
+      </w:r>
+      <w:r>
+        <w:rPr>
+          <w:lang w:val="es-MX"/>
+        </w:rPr>
+        <w:t xml:space="preserve">s una estructura de datos en la cual cada nodo puede tener un hijo izquierdo y un hijo derecho. No pueden tener más de dos hijos (de ahí el nombre "binario"). Si algún hijo tiene como referencia a </w:t>
+      </w:r>
+      <w:proofErr w:type="spellStart"/>
+      <w:r>
+        <w:rPr>
+          <w:lang w:val="es-MX"/>
+        </w:rPr>
+        <w:t>null</w:t>
+      </w:r>
+      <w:proofErr w:type="spellEnd"/>
+      <w:r>
+        <w:rPr>
+          <w:lang w:val="es-MX"/>
+        </w:rPr>
+        <w:t>, es decir que no almacena ningún dato, entonces este es llamado un nodo externo. En el caso contrario el hijo es llamado un nodo interno.</w:t>
+      </w:r>
+    </w:p>
+    <w:p>
+      <w:pPr>
+        <w:rPr>
+          <w:lang w:val="es-MX"/>
+        </w:rPr>
+      </w:pPr>
+      <w:r>
+        <w:rPr>
+          <w:lang w:val="es-MX"/>
+        </w:rPr>
+        <w:t xml:space="preserve">Fuente: </w:t>
+      </w:r>
+      <w:hyperlink r:id="rId8" w:history="1">
+        <w:r>
+          <w:rPr>
+            <w:rStyle w:val="Hipervnculo"/>
+            <w:lang w:val="es-MX"/>
+          </w:rPr>
+          <w:t>https://es.wikipedia.org/wiki/%C3%81rbol_binario</w:t>
+        </w:r>
+      </w:hyperlink>
+    </w:p>
+    <w:p>
+      <w:pPr>
+        <w:rPr>
+          <w:b/>
+          <w:bCs/>
+          <w:lang w:val="es-MX"/>
+        </w:rPr>
+      </w:pPr>
+      <w:r>
+        <w:rPr>
+          <w:b/>
+          <w:bCs/>
+          <w:lang w:val="es-MX"/>
+        </w:rPr>
+        <w:t xml:space="preserve">Paso 4. Transición de las ideas a los diseños preliminares </w:t>
+      </w:r>
+    </w:p>
+    <w:p>
+      <w:pPr>
+        <w:rPr>
+          <w:lang w:val="es-MX"/>
+        </w:rPr>
+      </w:pPr>
+      <w:r>
+        <w:rPr>
+          <w:lang w:val="es-MX"/>
+        </w:rPr>
+        <w:t>Para hacer uso de las estructuras de datos, se aplicaron las funcionalidades de estas, para aplicarlas en el ingreso, búsqueda y eliminación de las personas que van entrando al laboratorio clínico, por ejemplo</w:t>
+      </w:r>
+      <w:r>
+        <w:rPr>
+          <w:lang w:val="es-MX"/>
+        </w:rPr>
+        <w:t xml:space="preserve">, </w:t>
+      </w:r>
+      <w:proofErr w:type="spellStart"/>
+      <w:proofErr w:type="gramStart"/>
+      <w:r>
+        <w:rPr>
+          <w:lang w:val="es-MX"/>
+        </w:rPr>
+        <w:t>peek</w:t>
+      </w:r>
+      <w:proofErr w:type="spellEnd"/>
+      <w:r>
+        <w:rPr>
+          <w:lang w:val="es-MX"/>
+        </w:rPr>
+        <w:t>(</w:t>
+      </w:r>
+      <w:proofErr w:type="gramEnd"/>
+      <w:r>
+        <w:rPr>
+          <w:lang w:val="es-MX"/>
+        </w:rPr>
+        <w:t xml:space="preserve">), pool() y </w:t>
+      </w:r>
+      <w:proofErr w:type="spellStart"/>
+      <w:r>
+        <w:rPr>
+          <w:lang w:val="es-MX"/>
+        </w:rPr>
+        <w:t>add</w:t>
+      </w:r>
+      <w:proofErr w:type="spellEnd"/>
+      <w:r>
+        <w:rPr>
+          <w:lang w:val="es-MX"/>
+        </w:rPr>
+        <w:t xml:space="preserve">() en </w:t>
+      </w:r>
+      <w:proofErr w:type="spellStart"/>
+      <w:r>
+        <w:rPr>
+          <w:lang w:val="es-MX"/>
+        </w:rPr>
+        <w:t>queue</w:t>
+      </w:r>
+      <w:proofErr w:type="spellEnd"/>
+    </w:p>
+    <w:p>
+      <w:pPr>
+        <w:rPr>
+          <w:b/>
+          <w:bCs/>
+          <w:lang w:val="es-MX"/>
+        </w:rPr>
+      </w:pPr>
+      <w:r>
+        <w:rPr>
+          <w:b/>
+          <w:bCs/>
+          <w:lang w:val="es-MX"/>
+        </w:rPr>
+        <w:t>Paso 5</w:t>
+      </w:r>
+      <w:r>
+        <w:rPr>
+          <w:b/>
+          <w:bCs/>
+          <w:lang w:val="es-MX"/>
+        </w:rPr>
+        <w:t xml:space="preserve"> Evaluación y selección de la mejor solución</w:t>
+      </w:r>
+    </w:p>
+    <w:p>
+      <w:pPr>
+        <w:rPr>
+          <w:lang w:val="es-MX"/>
+        </w:rPr>
+      </w:pPr>
+      <w:r>
+        <w:rPr>
+          <w:lang w:val="es-MX"/>
+        </w:rPr>
+        <w:t xml:space="preserve">Para iniciar, se usaron ambas alternativas en </w:t>
+      </w:r>
+      <w:r>
+        <w:rPr>
+          <w:lang w:val="es-MX"/>
+        </w:rPr>
+        <w:t xml:space="preserve">la implementación del sistema, sin </w:t>
+      </w:r>
+      <w:proofErr w:type="gramStart"/>
+      <w:r>
+        <w:rPr>
+          <w:lang w:val="es-MX"/>
+        </w:rPr>
+        <w:t>embargo</w:t>
+      </w:r>
+      <w:proofErr w:type="gramEnd"/>
+      <w:r>
+        <w:rPr>
+          <w:lang w:val="es-MX"/>
+        </w:rPr>
+        <w:t xml:space="preserve"> la estructura de </w:t>
+      </w:r>
+      <w:proofErr w:type="spellStart"/>
+      <w:r>
+        <w:rPr>
+          <w:lang w:val="es-MX"/>
+        </w:rPr>
+        <w:t>stack</w:t>
+      </w:r>
+      <w:proofErr w:type="spellEnd"/>
+      <w:r>
+        <w:rPr>
+          <w:lang w:val="es-MX"/>
+        </w:rPr>
+        <w:t xml:space="preserve"> se implemento dentro de la estructura de </w:t>
+      </w:r>
+      <w:proofErr w:type="spellStart"/>
+      <w:r>
+        <w:rPr>
+          <w:lang w:val="es-MX"/>
+        </w:rPr>
+        <w:t>Queue</w:t>
+      </w:r>
+      <w:proofErr w:type="spellEnd"/>
+      <w:r>
+        <w:rPr>
+          <w:lang w:val="es-MX"/>
+        </w:rPr>
+        <w:t>, que es la principal dentro de esta alternativa, por otro lado, la estructura de árbol binario fue implementada con las funcionalidades de ingreso, búsqueda y eliminación de las hipotéticas personas que ingresarían al laboratorio.</w:t>
+      </w:r>
+    </w:p>
+    <w:p>
+      <w:pPr>
+        <w:rPr>
+          <w:b/>
+          <w:bCs/>
+          <w:lang w:val="es-MX"/>
+        </w:rPr>
+      </w:pPr>
+      <w:r>
+        <w:rPr>
+          <w:b/>
+          <w:bCs/>
+          <w:lang w:val="es-MX"/>
+        </w:rPr>
+        <w:t>Paso 6: Preparación de Informes y Especificaciones</w:t>
+      </w:r>
+    </w:p>
+    <w:p>
+      <w:pPr>
+        <w:rPr>
+          <w:lang w:val="es-MX"/>
+        </w:rPr>
+      </w:pPr>
+      <w:r>
+        <w:rPr>
+          <w:lang w:val="es-MX"/>
+        </w:rPr>
+        <w:t xml:space="preserve">Para simular correctamente este sistema se diseñaron casos de prueba que fueron casos agregados directamente desde el </w:t>
+      </w:r>
+      <w:r>
+        <w:rPr>
+          <w:lang w:val="es-MX"/>
+        </w:rPr>
+        <w:t xml:space="preserve">propio sistema previamente, en caso de que el usuario no desease usar estos datos existe la opción de no cargarlos y empezar a usar el sistema sin ningún dato precargado, también se verifico que el sistema agregara y buscara los datos de las personas en ambas estructuras y eliminarlas en la de árbol binario </w:t>
+      </w:r>
+    </w:p>
+    <w:p>
+      <w:pPr>
+        <w:rPr>
+          <w:b/>
+          <w:bCs/>
+          <w:lang w:val="es-MX"/>
+        </w:rPr>
+      </w:pPr>
+      <w:r>
+        <w:rPr>
+          <w:b/>
+          <w:bCs/>
+          <w:lang w:val="es-MX"/>
+        </w:rPr>
+        <w:t xml:space="preserve">Paso 7: Implementación </w:t>
+      </w:r>
+    </w:p>
+    <w:p>
+      <w:pPr>
+        <w:rPr>
+          <w:lang w:val="es-MX"/>
+        </w:rPr>
+      </w:pPr>
+      <w:r>
+        <w:rPr>
+          <w:lang w:val="es-MX"/>
+        </w:rPr>
+        <w:t>El sistema se implementó usando el lenguaje de java dividiendo el problema en agregar un nuevo paciente, eliminar un paciente y buscar un paciente previamente agregado.</w:t>
+      </w:r>
+    </w:p>
+    <w:p>
+      <w:pPr>
+        <w:rPr>
+          <w:lang w:val="es-MX"/>
+        </w:rPr>
+      </w:pPr>
+    </w:p>
+    <w:p>
+      <w:pPr>
+        <w:rPr>
+          <w:lang w:val="es-MX"/>
+        </w:rPr>
+      </w:pPr>
+    </w:p>
+    <w:p>
+      <w:pPr>
+        <w:rPr>
+          <w:lang w:val="es-MX"/>
+        </w:rPr>
+      </w:pPr>
+    </w:p>
+    <w:p>
+      <w:pPr>
+        <w:rPr>
+          <w:lang w:val="es-MX"/>
+        </w:rPr>
+      </w:pPr>
+    </w:p>
+    <w:p>
+      <w:pPr>
+        <w:rPr>
+          <w:lang w:val="es-MX"/>
+        </w:rPr>
+      </w:pPr>
     </w:p>
     <w:sectPr>
       <w:pgSz w:w="12240" w:h="15840"/>
@@ -917,6 +1956,29 @@
       <w:contextualSpacing/>
     </w:pPr>
   </w:style>
+  <w:style w:type="character" w:styleId="Hipervnculo">
+    <w:name w:val="Hyperlink"/>
+    <w:basedOn w:val="Fuentedeprrafopredeter"/>
+    <w:uiPriority w:val="99"/>
+    <w:unhideWhenUsed/>
+    <w:rsid w:val="00C15791"/>
+    <w:rPr>
+      <w:color w:val="0563C1" w:themeColor="hyperlink"/>
+      <w:u w:val="single"/>
+    </w:rPr>
+  </w:style>
+  <w:style w:type="character" w:styleId="Mencinsinresolver">
+    <w:name w:val="Unresolved Mention"/>
+    <w:basedOn w:val="Fuentedeprrafopredeter"/>
+    <w:uiPriority w:val="99"/>
+    <w:semiHidden/>
+    <w:unhideWhenUsed/>
+    <w:rsid w:val="00C15791"/>
+    <w:rPr>
+      <w:color w:val="605E5C"/>
+      <w:shd w:val="clear" w:color="auto" w:fill="E1DFDD"/>
+    </w:rPr>
+  </w:style>
 </w:styles>
 </file>
 

</xml_diff>